<commit_message>
completed generate docs feature
</commit_message>
<xml_diff>
--- a/public/template/template_surat pindah.docx
+++ b/public/template/template_surat pindah.docx
@@ -688,7 +688,33 @@
           <w:szCs w:val="24"/>
         </w:rPr>
         <w:tab/>
-        <w:t>: {{Pendidikan}}</w:t>
+        <w:t>: {{</w:t>
+      </w:r>
+      <w:proofErr w:type="spellStart"/>
+      <w:r>
+        <w:rPr>
+          <w:rFonts w:ascii="Times New Roman" w:hAnsi="Times New Roman" w:cs="Times New Roman"/>
+          <w:sz w:val="24"/>
+          <w:szCs w:val="24"/>
+        </w:rPr>
+        <w:t>p</w:t>
+      </w:r>
+      <w:r>
+        <w:rPr>
+          <w:rFonts w:ascii="Times New Roman" w:hAnsi="Times New Roman" w:cs="Times New Roman"/>
+          <w:sz w:val="24"/>
+          <w:szCs w:val="24"/>
+        </w:rPr>
+        <w:t>endidikan</w:t>
+      </w:r>
+      <w:proofErr w:type="spellEnd"/>
+      <w:r>
+        <w:rPr>
+          <w:rFonts w:ascii="Times New Roman" w:hAnsi="Times New Roman" w:cs="Times New Roman"/>
+          <w:sz w:val="24"/>
+          <w:szCs w:val="24"/>
+        </w:rPr>
+        <w:t>}}</w:t>
       </w:r>
     </w:p>
     <w:p>
@@ -1797,6 +1823,33 @@
         </w:rPr>
         <w:lastRenderedPageBreak/>
         <w:t>LAMPIRAN</w:t>
+      </w:r>
+    </w:p>
+    <w:p>
+      <w:pPr>
+        <w:rPr>
+          <w:rFonts w:ascii="Times New Roman" w:hAnsi="Times New Roman" w:cs="Times New Roman"/>
+          <w:sz w:val="24"/>
+          <w:szCs w:val="24"/>
+        </w:rPr>
+      </w:pPr>
+      <w:proofErr w:type="spellStart"/>
+      <w:r>
+        <w:rPr>
+          <w:rFonts w:ascii="Times New Roman" w:hAnsi="Times New Roman" w:cs="Times New Roman"/>
+          <w:sz w:val="24"/>
+          <w:szCs w:val="24"/>
+        </w:rPr>
+        <w:t>Pengikut</w:t>
+      </w:r>
+      <w:proofErr w:type="spellEnd"/>
+      <w:r>
+        <w:rPr>
+          <w:rFonts w:ascii="Times New Roman" w:hAnsi="Times New Roman" w:cs="Times New Roman"/>
+          <w:sz w:val="24"/>
+          <w:szCs w:val="24"/>
+        </w:rPr>
+        <w:t>:</w:t>
       </w:r>
     </w:p>
     <w:p>

</xml_diff>